<commit_message>
Update the site before the first mentoring session for project 3
</commit_message>
<xml_diff>
--- a/Project_3/Project brief.docx
+++ b/Project_3/Project brief.docx
@@ -320,41 +320,12 @@
     </w:p>
     <w:p>
       <w:pPr>
-        <w:spacing w:before="240" w:after="0"/>
-        <w:outlineLvl w:val="0"/>
-        <w:rPr>
-          <w:b/>
-          <w:color w:val="1F497D" w:themeColor="text2"/>
-          <w:sz w:val="24"/>
-          <w:szCs w:val="24"/>
-        </w:rPr>
-      </w:pPr>
-      <w:r>
-        <w:rPr>
-          <w:b/>
-          <w:color w:val="1F497D" w:themeColor="text2"/>
-          <w:sz w:val="24"/>
-          <w:szCs w:val="24"/>
-        </w:rPr>
-        <w:t>OpenClassrooms</w:t>
-      </w:r>
-    </w:p>
-    <w:p>
-      <w:pPr>
         <w:spacing w:after="0"/>
-        <w:outlineLvl w:val="0"/>
-        <w:rPr>
-          <w:sz w:val="24"/>
-          <w:szCs w:val="24"/>
-        </w:rPr>
-      </w:pPr>
-      <w:r>
-        <w:rPr>
-          <w:sz w:val="24"/>
-          <w:szCs w:val="24"/>
-        </w:rPr>
-        <w:t>Project Manager: Rebeccah Cox</w:t>
-      </w:r>
+        <w:rPr>
+          <w:sz w:val="24"/>
+          <w:szCs w:val="24"/>
+        </w:rPr>
+      </w:pPr>
     </w:p>
     <w:p>
       <w:pPr>
@@ -370,6 +341,22 @@
           <w:szCs w:val="24"/>
         </w:rPr>
         <w:t>Front-End Developer: Mohammad Reza</w:t>
+      </w:r>
+    </w:p>
+    <w:p>
+      <w:pPr>
+        <w:spacing w:after="0"/>
+        <w:rPr>
+          <w:sz w:val="24"/>
+          <w:szCs w:val="24"/>
+        </w:rPr>
+      </w:pPr>
+      <w:r>
+        <w:rPr>
+          <w:sz w:val="24"/>
+          <w:szCs w:val="24"/>
+        </w:rPr>
+        <w:t>Content writer: John Doe</w:t>
       </w:r>
     </w:p>
     <w:p>
@@ -571,12 +558,45 @@
     </w:p>
     <w:p>
       <w:pPr>
-        <w:rPr>
-          <w:b/>
-          <w:sz w:val="28"/>
-          <w:szCs w:val="28"/>
-        </w:rPr>
-      </w:pPr>
+        <w:tabs>
+          <w:tab w:val="left" w:pos="6218"/>
+        </w:tabs>
+        <w:spacing w:before="240" w:after="0"/>
+        <w:rPr>
+          <w:color w:val="000000" w:themeColor="text1"/>
+          <w:sz w:val="24"/>
+          <w:szCs w:val="24"/>
+        </w:rPr>
+      </w:pPr>
+      <w:r>
+        <w:rPr>
+          <w:color w:val="000000" w:themeColor="text1"/>
+          <w:sz w:val="24"/>
+          <w:szCs w:val="24"/>
+        </w:rPr>
+        <w:t>Registration</w:t>
+      </w:r>
+    </w:p>
+    <w:p>
+      <w:pPr>
+        <w:tabs>
+          <w:tab w:val="left" w:pos="6218"/>
+        </w:tabs>
+        <w:spacing w:before="240" w:after="0"/>
+        <w:rPr>
+          <w:color w:val="000000" w:themeColor="text1"/>
+          <w:sz w:val="24"/>
+          <w:szCs w:val="24"/>
+        </w:rPr>
+      </w:pPr>
+      <w:r>
+        <w:rPr>
+          <w:color w:val="000000" w:themeColor="text1"/>
+          <w:sz w:val="24"/>
+          <w:szCs w:val="24"/>
+        </w:rPr>
+        <w:t>amount of people</w:t>
+      </w:r>
     </w:p>
     <w:p>
       <w:pPr>
@@ -796,6 +816,106 @@
           <w:szCs w:val="24"/>
         </w:rPr>
         <w:tab/>
+      </w:r>
+    </w:p>
+    <w:p>
+      <w:pPr>
+        <w:spacing w:before="240"/>
+        <w:rPr>
+          <w:b/>
+          <w:color w:val="000000" w:themeColor="text1"/>
+          <w:sz w:val="24"/>
+          <w:szCs w:val="24"/>
+        </w:rPr>
+      </w:pPr>
+      <w:r>
+        <w:rPr>
+          <w:b/>
+          <w:color w:val="000000" w:themeColor="text1"/>
+          <w:sz w:val="24"/>
+          <w:szCs w:val="24"/>
+        </w:rPr>
+        <w:t>Breakdown</w:t>
+      </w:r>
+    </w:p>
+    <w:p>
+      <w:pPr>
+        <w:spacing w:before="240"/>
+        <w:rPr>
+          <w:b/>
+          <w:color w:val="000000" w:themeColor="text1"/>
+          <w:sz w:val="24"/>
+          <w:szCs w:val="24"/>
+        </w:rPr>
+      </w:pPr>
+      <w:r>
+        <w:rPr>
+          <w:b/>
+          <w:color w:val="000000" w:themeColor="text1"/>
+          <w:sz w:val="24"/>
+          <w:szCs w:val="24"/>
+        </w:rPr>
+        <w:t>salary</w:t>
+      </w:r>
+    </w:p>
+    <w:p>
+      <w:pPr>
+        <w:spacing w:before="240"/>
+        <w:rPr>
+          <w:b/>
+          <w:color w:val="000000" w:themeColor="text1"/>
+          <w:sz w:val="24"/>
+          <w:szCs w:val="24"/>
+        </w:rPr>
+      </w:pPr>
+      <w:r>
+        <w:rPr>
+          <w:b/>
+          <w:color w:val="000000" w:themeColor="text1"/>
+          <w:sz w:val="24"/>
+          <w:szCs w:val="24"/>
+        </w:rPr>
+        <w:t>hosting &amp; domain name</w:t>
+      </w:r>
+    </w:p>
+    <w:p>
+      <w:pPr>
+        <w:spacing w:before="240"/>
+        <w:rPr>
+          <w:b/>
+          <w:color w:val="000000" w:themeColor="text1"/>
+          <w:sz w:val="24"/>
+          <w:szCs w:val="24"/>
+        </w:rPr>
+      </w:pPr>
+      <w:r>
+        <w:rPr>
+          <w:b/>
+          <w:color w:val="000000" w:themeColor="text1"/>
+          <w:sz w:val="24"/>
+          <w:szCs w:val="24"/>
+        </w:rPr>
+        <w:t>Other money associated, stock images</w:t>
+      </w:r>
+    </w:p>
+    <w:p>
+      <w:pPr>
+        <w:spacing w:before="240"/>
+        <w:rPr>
+          <w:b/>
+          <w:color w:val="000000" w:themeColor="text1"/>
+          <w:sz w:val="24"/>
+          <w:szCs w:val="24"/>
+        </w:rPr>
+      </w:pPr>
+      <w:r>
+        <w:rPr>
+          <w:b/>
+          <w:color w:val="000000" w:themeColor="text1"/>
+          <w:sz w:val="24"/>
+          <w:szCs w:val="24"/>
+        </w:rPr>
+        <w:t>spent money on</w:t>
       </w:r>
     </w:p>
     <w:p>
@@ -1534,6 +1654,7 @@
           <w:sz w:val="24"/>
           <w:szCs w:val="24"/>
         </w:rPr>
+        <w:lastRenderedPageBreak/>
         <w:t>To create the website mockup, we are going to use Adobe Photoshop, it’s one of the best graphic design software to create a website mockup and it’s widely used by web designer and Front-End Developer</w:t>
       </w:r>
       <w:r>
@@ -1572,6 +1693,67 @@
         </w:rPr>
         <w:t xml:space="preserve">we are going to use the latest technology, which is HTML5 and CSS3, and also we are going to use a framework called Bootstrap 4 to make the website development process a lot faster and consistent across different devices. </w:t>
       </w:r>
+    </w:p>
+    <w:p>
+      <w:pPr>
+        <w:rPr>
+          <w:sz w:val="24"/>
+          <w:szCs w:val="24"/>
+        </w:rPr>
+      </w:pPr>
+    </w:p>
+    <w:p>
+      <w:pPr>
+        <w:rPr>
+          <w:sz w:val="24"/>
+          <w:szCs w:val="24"/>
+        </w:rPr>
+      </w:pPr>
+      <w:r>
+        <w:rPr>
+          <w:sz w:val="24"/>
+          <w:szCs w:val="24"/>
+        </w:rPr>
+        <w:t>Spesific technical color choices, transition, responsive</w:t>
+      </w:r>
+    </w:p>
+    <w:p>
+      <w:pPr>
+        <w:rPr>
+          <w:sz w:val="24"/>
+          <w:szCs w:val="24"/>
+        </w:rPr>
+      </w:pPr>
+      <w:r>
+        <w:rPr>
+          <w:sz w:val="24"/>
+          <w:szCs w:val="24"/>
+        </w:rPr>
+        <w:t>technical</w:t>
+      </w:r>
+    </w:p>
+    <w:p>
+      <w:pPr>
+        <w:rPr>
+          <w:sz w:val="24"/>
+          <w:szCs w:val="24"/>
+        </w:rPr>
+      </w:pPr>
+      <w:r>
+        <w:rPr>
+          <w:sz w:val="24"/>
+          <w:szCs w:val="24"/>
+        </w:rPr>
+        <w:t>design</w:t>
+      </w:r>
+    </w:p>
+    <w:p>
+      <w:pPr>
+        <w:rPr>
+          <w:sz w:val="24"/>
+          <w:szCs w:val="24"/>
+        </w:rPr>
+      </w:pPr>
     </w:p>
     <w:sectPr>
       <w:pgSz w:w="12240" w:h="15840"/>

</xml_diff>

<commit_message>
Website and project brief revision based on the mentor feedback
</commit_message>
<xml_diff>
--- a/Project_3/Project brief.docx
+++ b/Project_3/Project brief.docx
@@ -497,6 +497,14 @@
           <w:sz w:val="24"/>
           <w:szCs w:val="24"/>
         </w:rPr>
+        <w:t xml:space="preserve"> Create a pre-registration form so they can</w:t>
+      </w:r>
+      <w:r>
+        <w:rPr>
+          <w:color w:val="000000" w:themeColor="text1"/>
+          <w:sz w:val="24"/>
+          <w:szCs w:val="24"/>
+        </w:rPr>
         <w:t xml:space="preserve"> </w:t>
       </w:r>
       <w:r>
@@ -505,7 +513,63 @@
           <w:sz w:val="24"/>
           <w:szCs w:val="24"/>
         </w:rPr>
-        <w:t xml:space="preserve">There should also be links to the city of Brooklyn’s news website, the Brooklyn Bridge Park’s website, and </w:t>
+        <w:t xml:space="preserve">estomate </w:t>
+      </w:r>
+      <w:r>
+        <w:rPr>
+          <w:color w:val="000000" w:themeColor="text1"/>
+          <w:sz w:val="24"/>
+          <w:szCs w:val="24"/>
+        </w:rPr>
+        <w:t xml:space="preserve">how many people might come and so that </w:t>
+      </w:r>
+      <w:r>
+        <w:rPr>
+          <w:color w:val="000000" w:themeColor="text1"/>
+          <w:sz w:val="24"/>
+          <w:szCs w:val="24"/>
+        </w:rPr>
+        <w:t>they</w:t>
+      </w:r>
+      <w:r>
+        <w:rPr>
+          <w:color w:val="000000" w:themeColor="text1"/>
+          <w:sz w:val="24"/>
+          <w:szCs w:val="24"/>
+        </w:rPr>
+        <w:t xml:space="preserve"> can close registration if it reaches the venue’s capacity of 5,000 people.</w:t>
+      </w:r>
+      <w:r>
+        <w:rPr>
+          <w:color w:val="000000" w:themeColor="text1"/>
+          <w:sz w:val="24"/>
+          <w:szCs w:val="24"/>
+        </w:rPr>
+        <w:t xml:space="preserve"> </w:t>
+      </w:r>
+      <w:r>
+        <w:rPr>
+          <w:color w:val="000000" w:themeColor="text1"/>
+          <w:sz w:val="24"/>
+          <w:szCs w:val="24"/>
+        </w:rPr>
+        <w:t xml:space="preserve"> </w:t>
+      </w:r>
+      <w:r>
+        <w:rPr>
+          <w:color w:val="000000" w:themeColor="text1"/>
+          <w:sz w:val="24"/>
+          <w:szCs w:val="24"/>
+        </w:rPr>
+        <w:t>Create</w:t>
+      </w:r>
+      <w:r>
+        <w:rPr>
+          <w:color w:val="000000" w:themeColor="text1"/>
+          <w:sz w:val="24"/>
+          <w:szCs w:val="24"/>
+        </w:rPr>
+        <w:t xml:space="preserve"> links to the city of Brooklyn’s news website, the Brooklyn Bridge Park’s website, and </w:t>
       </w:r>
       <w:r>
         <w:rPr>
@@ -558,45 +622,12 @@
     </w:p>
     <w:p>
       <w:pPr>
-        <w:tabs>
-          <w:tab w:val="left" w:pos="6218"/>
-        </w:tabs>
-        <w:spacing w:before="240" w:after="0"/>
-        <w:rPr>
-          <w:color w:val="000000" w:themeColor="text1"/>
-          <w:sz w:val="24"/>
-          <w:szCs w:val="24"/>
-        </w:rPr>
-      </w:pPr>
-      <w:r>
-        <w:rPr>
-          <w:color w:val="000000" w:themeColor="text1"/>
-          <w:sz w:val="24"/>
-          <w:szCs w:val="24"/>
-        </w:rPr>
-        <w:t>Registration</w:t>
-      </w:r>
-    </w:p>
-    <w:p>
-      <w:pPr>
-        <w:tabs>
-          <w:tab w:val="left" w:pos="6218"/>
-        </w:tabs>
-        <w:spacing w:before="240" w:after="0"/>
-        <w:rPr>
-          <w:color w:val="000000" w:themeColor="text1"/>
-          <w:sz w:val="24"/>
-          <w:szCs w:val="24"/>
-        </w:rPr>
-      </w:pPr>
-      <w:r>
-        <w:rPr>
-          <w:color w:val="000000" w:themeColor="text1"/>
-          <w:sz w:val="24"/>
-          <w:szCs w:val="24"/>
-        </w:rPr>
-        <w:t>amount of people</w:t>
-      </w:r>
+        <w:rPr>
+          <w:b/>
+          <w:sz w:val="28"/>
+          <w:szCs w:val="28"/>
+        </w:rPr>
+      </w:pPr>
     </w:p>
     <w:p>
       <w:pPr>
@@ -682,68 +713,12 @@
       </w:r>
       <w:r>
         <w:rPr>
-          <w:color w:val="000000" w:themeColor="text1"/>
-          <w:sz w:val="24"/>
-          <w:szCs w:val="24"/>
-        </w:rPr>
-        <w:t>b</w:t>
-      </w:r>
-      <w:r>
-        <w:rPr>
-          <w:color w:val="000000" w:themeColor="text1"/>
-          <w:sz w:val="24"/>
-          <w:szCs w:val="24"/>
-        </w:rPr>
-        <w:t>rooklyn</w:t>
-      </w:r>
-      <w:r>
-        <w:rPr>
-          <w:color w:val="000000" w:themeColor="text1"/>
-          <w:sz w:val="24"/>
-          <w:szCs w:val="24"/>
-        </w:rPr>
-        <w:t>f</w:t>
-      </w:r>
-      <w:r>
-        <w:rPr>
-          <w:color w:val="000000" w:themeColor="text1"/>
-          <w:sz w:val="24"/>
-          <w:szCs w:val="24"/>
-        </w:rPr>
-        <w:t>ilm</w:t>
-      </w:r>
-      <w:r>
-        <w:rPr>
-          <w:color w:val="000000" w:themeColor="text1"/>
-          <w:sz w:val="24"/>
-          <w:szCs w:val="24"/>
-        </w:rPr>
-        <w:t>f</w:t>
-      </w:r>
-      <w:r>
-        <w:rPr>
-          <w:color w:val="000000" w:themeColor="text1"/>
-          <w:sz w:val="24"/>
-          <w:szCs w:val="24"/>
-        </w:rPr>
-        <w:t>estival</w:t>
-      </w:r>
-      <w:r>
-        <w:rPr>
-          <w:color w:val="000000" w:themeColor="text1"/>
-          <w:sz w:val="24"/>
-          <w:szCs w:val="24"/>
-        </w:rPr>
-        <w:t>.com</w:t>
-      </w:r>
-      <w:r>
-        <w:rPr>
-          <w:b/>
-          <w:color w:val="000000" w:themeColor="text1"/>
-          <w:sz w:val="24"/>
-          <w:szCs w:val="24"/>
-        </w:rPr>
-        <w:tab/>
+          <w:b/>
+          <w:color w:val="000000" w:themeColor="text1"/>
+          <w:sz w:val="24"/>
+          <w:szCs w:val="24"/>
+        </w:rPr>
+        <w:t>brooklynfilmfestival.com</w:t>
       </w:r>
       <w:r>
         <w:rPr>
@@ -820,250 +795,572 @@
     </w:p>
     <w:p>
       <w:pPr>
-        <w:spacing w:before="240"/>
-        <w:rPr>
-          <w:b/>
-          <w:color w:val="000000" w:themeColor="text1"/>
-          <w:sz w:val="24"/>
-          <w:szCs w:val="24"/>
-        </w:rPr>
-      </w:pPr>
-      <w:r>
-        <w:rPr>
-          <w:b/>
-          <w:color w:val="000000" w:themeColor="text1"/>
-          <w:sz w:val="24"/>
-          <w:szCs w:val="24"/>
-        </w:rPr>
-        <w:t>Breakdown</w:t>
-      </w:r>
-    </w:p>
-    <w:p>
-      <w:pPr>
-        <w:spacing w:before="240"/>
-        <w:rPr>
-          <w:b/>
-          <w:color w:val="000000" w:themeColor="text1"/>
-          <w:sz w:val="24"/>
-          <w:szCs w:val="24"/>
-        </w:rPr>
-      </w:pPr>
-      <w:r>
-        <w:rPr>
-          <w:b/>
-          <w:color w:val="000000" w:themeColor="text1"/>
-          <w:sz w:val="24"/>
-          <w:szCs w:val="24"/>
-        </w:rPr>
-        <w:t>salary</w:t>
-      </w:r>
-    </w:p>
-    <w:p>
-      <w:pPr>
-        <w:spacing w:before="240"/>
-        <w:rPr>
-          <w:b/>
-          <w:color w:val="000000" w:themeColor="text1"/>
-          <w:sz w:val="24"/>
-          <w:szCs w:val="24"/>
-        </w:rPr>
-      </w:pPr>
-      <w:r>
-        <w:rPr>
-          <w:b/>
-          <w:color w:val="000000" w:themeColor="text1"/>
-          <w:sz w:val="24"/>
-          <w:szCs w:val="24"/>
-        </w:rPr>
-        <w:t>hosting &amp; domain name</w:t>
-      </w:r>
-    </w:p>
-    <w:p>
-      <w:pPr>
-        <w:spacing w:before="240"/>
-        <w:rPr>
-          <w:b/>
-          <w:color w:val="000000" w:themeColor="text1"/>
-          <w:sz w:val="24"/>
-          <w:szCs w:val="24"/>
-        </w:rPr>
-      </w:pPr>
-      <w:r>
-        <w:rPr>
-          <w:b/>
-          <w:color w:val="000000" w:themeColor="text1"/>
-          <w:sz w:val="24"/>
-          <w:szCs w:val="24"/>
-        </w:rPr>
-        <w:t>Other money associated, stock images</w:t>
-      </w:r>
-    </w:p>
-    <w:p>
-      <w:pPr>
-        <w:spacing w:before="240"/>
-        <w:rPr>
-          <w:b/>
-          <w:color w:val="000000" w:themeColor="text1"/>
-          <w:sz w:val="24"/>
-          <w:szCs w:val="24"/>
-        </w:rPr>
-      </w:pPr>
-      <w:r>
-        <w:rPr>
-          <w:b/>
-          <w:color w:val="000000" w:themeColor="text1"/>
-          <w:sz w:val="24"/>
-          <w:szCs w:val="24"/>
-        </w:rPr>
-        <w:t>spent money on</w:t>
-      </w:r>
-    </w:p>
-    <w:p>
-      <w:pPr>
-        <w:pStyle w:val="BodyA"/>
-        <w:spacing w:line="288" w:lineRule="auto"/>
-        <w:rPr>
-          <w:rFonts w:asciiTheme="minorHAnsi" w:hAnsiTheme="minorHAnsi"/>
-        </w:rPr>
-      </w:pPr>
-      <w:r>
-        <w:rPr>
-          <w:rFonts w:asciiTheme="minorHAnsi" w:hAnsiTheme="minorHAnsi"/>
-        </w:rPr>
-        <w:t>The following elements are considered essential to the website project:</w:t>
-      </w:r>
-    </w:p>
-    <w:p>
-      <w:pPr>
-        <w:pStyle w:val="FreeFormA"/>
-        <w:numPr>
-          <w:ilvl w:val="0"/>
-          <w:numId w:val="3"/>
-        </w:numPr>
-        <w:spacing w:line="288" w:lineRule="auto"/>
-        <w:rPr>
-          <w:rFonts w:asciiTheme="minorHAnsi" w:hAnsiTheme="minorHAnsi"/>
-        </w:rPr>
-      </w:pPr>
-      <w:r>
-        <w:rPr>
-          <w:rFonts w:asciiTheme="minorHAnsi" w:hAnsiTheme="minorHAnsi"/>
-        </w:rPr>
-        <w:t>Create website mockup using Adobe Photoshop</w:t>
-      </w:r>
-    </w:p>
-    <w:p>
-      <w:pPr>
-        <w:pStyle w:val="FreeFormA"/>
-        <w:numPr>
-          <w:ilvl w:val="0"/>
-          <w:numId w:val="3"/>
-        </w:numPr>
-        <w:spacing w:line="288" w:lineRule="auto"/>
-        <w:rPr>
-          <w:rFonts w:asciiTheme="minorHAnsi" w:hAnsiTheme="minorHAnsi"/>
-        </w:rPr>
-      </w:pPr>
-      <w:r>
-        <w:rPr>
-          <w:rFonts w:asciiTheme="minorHAnsi" w:hAnsiTheme="minorHAnsi"/>
-        </w:rPr>
-        <w:t>Convert PSD (Photoshop file format) to HTML5 &amp; CSS3</w:t>
-      </w:r>
-    </w:p>
-    <w:p>
-      <w:pPr>
-        <w:pStyle w:val="FreeFormA"/>
-        <w:numPr>
-          <w:ilvl w:val="0"/>
-          <w:numId w:val="4"/>
-        </w:numPr>
-        <w:spacing w:line="288" w:lineRule="auto"/>
-        <w:rPr>
-          <w:rFonts w:asciiTheme="minorHAnsi" w:hAnsiTheme="minorHAnsi"/>
-        </w:rPr>
-      </w:pPr>
-      <w:r>
-        <w:rPr>
-          <w:rFonts w:asciiTheme="minorHAnsi" w:hAnsiTheme="minorHAnsi"/>
-        </w:rPr>
-        <w:t>Develop responsive breakpoints for tablet and mobile experience</w:t>
-      </w:r>
-    </w:p>
-    <w:p>
-      <w:pPr>
-        <w:pStyle w:val="BodyA"/>
-        <w:numPr>
-          <w:ilvl w:val="0"/>
-          <w:numId w:val="6"/>
-        </w:numPr>
-        <w:spacing w:line="288" w:lineRule="auto"/>
-        <w:rPr>
-          <w:rFonts w:asciiTheme="minorHAnsi" w:hAnsiTheme="minorHAnsi"/>
-        </w:rPr>
-      </w:pPr>
-      <w:r>
-        <w:rPr>
-          <w:rFonts w:asciiTheme="minorHAnsi" w:hAnsiTheme="minorHAnsi"/>
-        </w:rPr>
-        <w:t>Integrate Search Engine Optimization best practices to increase visibility in popular search engines such as Google and Bing</w:t>
-      </w:r>
-    </w:p>
-    <w:p>
-      <w:pPr>
-        <w:pStyle w:val="FreeFormA"/>
-        <w:numPr>
-          <w:ilvl w:val="0"/>
-          <w:numId w:val="7"/>
-        </w:numPr>
-        <w:spacing w:line="288" w:lineRule="auto"/>
-        <w:rPr>
-          <w:rFonts w:asciiTheme="minorHAnsi" w:hAnsiTheme="minorHAnsi"/>
-        </w:rPr>
-      </w:pPr>
-      <w:r>
-        <w:rPr>
-          <w:rFonts w:asciiTheme="minorHAnsi" w:hAnsiTheme="minorHAnsi"/>
-        </w:rPr>
-        <w:t>Test and debug the website before launch</w:t>
-      </w:r>
-    </w:p>
-    <w:p>
-      <w:pPr>
-        <w:pStyle w:val="FreeFormA"/>
-        <w:numPr>
-          <w:ilvl w:val="0"/>
-          <w:numId w:val="8"/>
-        </w:numPr>
-        <w:spacing w:line="288" w:lineRule="auto"/>
-        <w:rPr>
-          <w:rFonts w:asciiTheme="minorHAnsi" w:hAnsiTheme="minorHAnsi"/>
-        </w:rPr>
-      </w:pPr>
-      <w:r>
-        <w:rPr>
-          <w:rFonts w:asciiTheme="minorHAnsi" w:hAnsiTheme="minorHAnsi"/>
-        </w:rPr>
-        <w:t>Launch live website</w:t>
-      </w:r>
-    </w:p>
-    <w:p>
-      <w:pPr>
-        <w:pStyle w:val="FreeFormA"/>
-        <w:numPr>
-          <w:ilvl w:val="0"/>
-          <w:numId w:val="9"/>
-        </w:numPr>
-        <w:spacing w:line="288" w:lineRule="auto"/>
-        <w:rPr>
-          <w:rFonts w:asciiTheme="minorHAnsi" w:hAnsiTheme="minorHAnsi"/>
-        </w:rPr>
-      </w:pPr>
-      <w:r>
-        <w:rPr>
-          <w:rFonts w:asciiTheme="minorHAnsi" w:hAnsiTheme="minorHAnsi"/>
-        </w:rPr>
-        <w:t>Integrate Google Analytics</w:t>
+        <w:spacing w:before="240" w:after="120"/>
+        <w:rPr>
+          <w:b/>
+          <w:color w:val="000000" w:themeColor="text1"/>
+          <w:sz w:val="24"/>
+          <w:szCs w:val="24"/>
+          <w:u w:val="single"/>
+        </w:rPr>
+      </w:pPr>
+      <w:r>
+        <w:rPr>
+          <w:b/>
+          <w:color w:val="000000" w:themeColor="text1"/>
+          <w:sz w:val="24"/>
+          <w:szCs w:val="24"/>
+          <w:u w:val="single"/>
+        </w:rPr>
+        <w:t>S</w:t>
+      </w:r>
+      <w:r>
+        <w:rPr>
+          <w:b/>
+          <w:color w:val="000000" w:themeColor="text1"/>
+          <w:sz w:val="24"/>
+          <w:szCs w:val="24"/>
+          <w:u w:val="single"/>
+        </w:rPr>
+        <w:t>alary</w:t>
+      </w:r>
+    </w:p>
+    <w:p>
+      <w:pPr>
+        <w:spacing w:after="0"/>
+        <w:rPr>
+          <w:b/>
+          <w:color w:val="000000" w:themeColor="text1"/>
+          <w:sz w:val="24"/>
+          <w:szCs w:val="24"/>
+        </w:rPr>
+      </w:pPr>
+      <w:r>
+        <w:rPr>
+          <w:b/>
+          <w:color w:val="000000" w:themeColor="text1"/>
+          <w:sz w:val="24"/>
+          <w:szCs w:val="24"/>
+        </w:rPr>
+        <w:t>Front-End developer</w:t>
+      </w:r>
+      <w:r>
+        <w:rPr>
+          <w:b/>
+          <w:color w:val="000000" w:themeColor="text1"/>
+          <w:sz w:val="24"/>
+          <w:szCs w:val="24"/>
+        </w:rPr>
+        <w:tab/>
+      </w:r>
+      <w:r>
+        <w:rPr>
+          <w:b/>
+          <w:color w:val="000000" w:themeColor="text1"/>
+          <w:sz w:val="24"/>
+          <w:szCs w:val="24"/>
+        </w:rPr>
+        <w:tab/>
+      </w:r>
+      <w:r>
+        <w:rPr>
+          <w:b/>
+          <w:color w:val="000000" w:themeColor="text1"/>
+          <w:sz w:val="24"/>
+          <w:szCs w:val="24"/>
+        </w:rPr>
+        <w:tab/>
+      </w:r>
+      <w:r>
+        <w:rPr>
+          <w:b/>
+          <w:color w:val="000000" w:themeColor="text1"/>
+          <w:sz w:val="24"/>
+          <w:szCs w:val="24"/>
+        </w:rPr>
+        <w:tab/>
+      </w:r>
+      <w:r>
+        <w:rPr>
+          <w:b/>
+          <w:color w:val="000000" w:themeColor="text1"/>
+          <w:sz w:val="24"/>
+          <w:szCs w:val="24"/>
+        </w:rPr>
+        <w:tab/>
+      </w:r>
+      <w:r>
+        <w:rPr>
+          <w:b/>
+          <w:color w:val="000000" w:themeColor="text1"/>
+          <w:sz w:val="24"/>
+          <w:szCs w:val="24"/>
+        </w:rPr>
+        <w:tab/>
+      </w:r>
+      <w:r>
+        <w:rPr>
+          <w:b/>
+          <w:color w:val="000000" w:themeColor="text1"/>
+          <w:sz w:val="24"/>
+          <w:szCs w:val="24"/>
+        </w:rPr>
+        <w:tab/>
+      </w:r>
+      <w:r>
+        <w:rPr>
+          <w:b/>
+          <w:color w:val="000000" w:themeColor="text1"/>
+          <w:sz w:val="24"/>
+          <w:szCs w:val="24"/>
+        </w:rPr>
+        <w:tab/>
+      </w:r>
+      <w:r>
+        <w:rPr>
+          <w:b/>
+          <w:color w:val="000000" w:themeColor="text1"/>
+          <w:sz w:val="24"/>
+          <w:szCs w:val="24"/>
+        </w:rPr>
+        <w:tab/>
+      </w:r>
+      <w:r>
+        <w:rPr>
+          <w:b/>
+          <w:color w:val="000000" w:themeColor="text1"/>
+          <w:sz w:val="24"/>
+          <w:szCs w:val="24"/>
+        </w:rPr>
+        <w:tab/>
+        <w:t>$2</w:t>
+      </w:r>
+      <w:r>
+        <w:rPr>
+          <w:b/>
+          <w:color w:val="000000" w:themeColor="text1"/>
+          <w:sz w:val="24"/>
+          <w:szCs w:val="24"/>
+        </w:rPr>
+        <w:t>,</w:t>
+      </w:r>
+      <w:r>
+        <w:rPr>
+          <w:b/>
+          <w:color w:val="000000" w:themeColor="text1"/>
+          <w:sz w:val="24"/>
+          <w:szCs w:val="24"/>
+        </w:rPr>
+        <w:t>0</w:t>
+      </w:r>
+      <w:r>
+        <w:rPr>
+          <w:b/>
+          <w:color w:val="000000" w:themeColor="text1"/>
+          <w:sz w:val="24"/>
+          <w:szCs w:val="24"/>
+        </w:rPr>
+        <w:t>00</w:t>
+      </w:r>
+    </w:p>
+    <w:p>
+      <w:pPr>
+        <w:spacing w:after="0"/>
+        <w:rPr>
+          <w:b/>
+          <w:color w:val="000000" w:themeColor="text1"/>
+          <w:sz w:val="24"/>
+          <w:szCs w:val="24"/>
+        </w:rPr>
+      </w:pPr>
+      <w:r>
+        <w:rPr>
+          <w:b/>
+          <w:color w:val="000000" w:themeColor="text1"/>
+          <w:sz w:val="24"/>
+          <w:szCs w:val="24"/>
+        </w:rPr>
+        <w:t>Content writer</w:t>
+      </w:r>
+      <w:r>
+        <w:rPr>
+          <w:b/>
+          <w:color w:val="000000" w:themeColor="text1"/>
+          <w:sz w:val="24"/>
+          <w:szCs w:val="24"/>
+        </w:rPr>
+        <w:tab/>
+      </w:r>
+      <w:r>
+        <w:rPr>
+          <w:b/>
+          <w:color w:val="000000" w:themeColor="text1"/>
+          <w:sz w:val="24"/>
+          <w:szCs w:val="24"/>
+        </w:rPr>
+        <w:tab/>
+      </w:r>
+      <w:r>
+        <w:rPr>
+          <w:b/>
+          <w:color w:val="000000" w:themeColor="text1"/>
+          <w:sz w:val="24"/>
+          <w:szCs w:val="24"/>
+        </w:rPr>
+        <w:tab/>
+      </w:r>
+      <w:r>
+        <w:rPr>
+          <w:b/>
+          <w:color w:val="000000" w:themeColor="text1"/>
+          <w:sz w:val="24"/>
+          <w:szCs w:val="24"/>
+        </w:rPr>
+        <w:tab/>
+      </w:r>
+      <w:r>
+        <w:rPr>
+          <w:b/>
+          <w:color w:val="000000" w:themeColor="text1"/>
+          <w:sz w:val="24"/>
+          <w:szCs w:val="24"/>
+        </w:rPr>
+        <w:tab/>
+      </w:r>
+      <w:r>
+        <w:rPr>
+          <w:b/>
+          <w:color w:val="000000" w:themeColor="text1"/>
+          <w:sz w:val="24"/>
+          <w:szCs w:val="24"/>
+        </w:rPr>
+        <w:tab/>
+      </w:r>
+      <w:r>
+        <w:rPr>
+          <w:b/>
+          <w:color w:val="000000" w:themeColor="text1"/>
+          <w:sz w:val="24"/>
+          <w:szCs w:val="24"/>
+        </w:rPr>
+        <w:tab/>
+      </w:r>
+      <w:r>
+        <w:rPr>
+          <w:b/>
+          <w:color w:val="000000" w:themeColor="text1"/>
+          <w:sz w:val="24"/>
+          <w:szCs w:val="24"/>
+        </w:rPr>
+        <w:tab/>
+      </w:r>
+      <w:r>
+        <w:rPr>
+          <w:b/>
+          <w:color w:val="000000" w:themeColor="text1"/>
+          <w:sz w:val="24"/>
+          <w:szCs w:val="24"/>
+        </w:rPr>
+        <w:tab/>
+      </w:r>
+      <w:r>
+        <w:rPr>
+          <w:b/>
+          <w:color w:val="000000" w:themeColor="text1"/>
+          <w:sz w:val="24"/>
+          <w:szCs w:val="24"/>
+        </w:rPr>
+        <w:tab/>
+        <w:t xml:space="preserve">$   </w:t>
+      </w:r>
+      <w:r>
+        <w:rPr>
+          <w:b/>
+          <w:color w:val="000000" w:themeColor="text1"/>
+          <w:sz w:val="24"/>
+          <w:szCs w:val="24"/>
+        </w:rPr>
+        <w:t>8</w:t>
+      </w:r>
+      <w:r>
+        <w:rPr>
+          <w:b/>
+          <w:color w:val="000000" w:themeColor="text1"/>
+          <w:sz w:val="24"/>
+          <w:szCs w:val="24"/>
+        </w:rPr>
+        <w:t>00</w:t>
+      </w:r>
+    </w:p>
+    <w:p>
+      <w:pPr>
+        <w:spacing w:before="240" w:after="120"/>
+        <w:rPr>
+          <w:b/>
+          <w:color w:val="000000" w:themeColor="text1"/>
+          <w:sz w:val="24"/>
+          <w:szCs w:val="24"/>
+          <w:u w:val="single"/>
+        </w:rPr>
+      </w:pPr>
+      <w:r>
+        <w:rPr>
+          <w:b/>
+          <w:color w:val="000000" w:themeColor="text1"/>
+          <w:sz w:val="24"/>
+          <w:szCs w:val="24"/>
+          <w:u w:val="single"/>
+        </w:rPr>
+        <w:t>Others</w:t>
+      </w:r>
+    </w:p>
+    <w:p>
+      <w:pPr>
+        <w:spacing w:after="0"/>
+        <w:rPr>
+          <w:b/>
+          <w:color w:val="000000" w:themeColor="text1"/>
+          <w:sz w:val="24"/>
+          <w:szCs w:val="24"/>
+        </w:rPr>
+      </w:pPr>
+      <w:r>
+        <w:rPr>
+          <w:b/>
+          <w:color w:val="000000" w:themeColor="text1"/>
+          <w:sz w:val="24"/>
+          <w:szCs w:val="24"/>
+        </w:rPr>
+        <w:t>Hosting &amp; domain name</w:t>
+      </w:r>
+      <w:r>
+        <w:rPr>
+          <w:b/>
+          <w:color w:val="000000" w:themeColor="text1"/>
+          <w:sz w:val="24"/>
+          <w:szCs w:val="24"/>
+        </w:rPr>
+        <w:tab/>
+      </w:r>
+      <w:r>
+        <w:rPr>
+          <w:b/>
+          <w:color w:val="000000" w:themeColor="text1"/>
+          <w:sz w:val="24"/>
+          <w:szCs w:val="24"/>
+        </w:rPr>
+        <w:tab/>
+      </w:r>
+      <w:r>
+        <w:rPr>
+          <w:b/>
+          <w:color w:val="000000" w:themeColor="text1"/>
+          <w:sz w:val="24"/>
+          <w:szCs w:val="24"/>
+        </w:rPr>
+        <w:tab/>
+      </w:r>
+      <w:r>
+        <w:rPr>
+          <w:b/>
+          <w:color w:val="000000" w:themeColor="text1"/>
+          <w:sz w:val="24"/>
+          <w:szCs w:val="24"/>
+        </w:rPr>
+        <w:tab/>
+      </w:r>
+      <w:r>
+        <w:rPr>
+          <w:b/>
+          <w:color w:val="000000" w:themeColor="text1"/>
+          <w:sz w:val="24"/>
+          <w:szCs w:val="24"/>
+        </w:rPr>
+        <w:tab/>
+      </w:r>
+      <w:r>
+        <w:rPr>
+          <w:b/>
+          <w:color w:val="000000" w:themeColor="text1"/>
+          <w:sz w:val="24"/>
+          <w:szCs w:val="24"/>
+        </w:rPr>
+        <w:tab/>
+      </w:r>
+      <w:r>
+        <w:rPr>
+          <w:b/>
+          <w:color w:val="000000" w:themeColor="text1"/>
+          <w:sz w:val="24"/>
+          <w:szCs w:val="24"/>
+        </w:rPr>
+        <w:tab/>
+      </w:r>
+      <w:r>
+        <w:rPr>
+          <w:b/>
+          <w:color w:val="000000" w:themeColor="text1"/>
+          <w:sz w:val="24"/>
+          <w:szCs w:val="24"/>
+        </w:rPr>
+        <w:tab/>
+      </w:r>
+      <w:r>
+        <w:rPr>
+          <w:b/>
+          <w:color w:val="000000" w:themeColor="text1"/>
+          <w:sz w:val="24"/>
+          <w:szCs w:val="24"/>
+        </w:rPr>
+        <w:tab/>
+        <w:t>$</w:t>
+      </w:r>
+      <w:r>
+        <w:rPr>
+          <w:b/>
+          <w:color w:val="000000" w:themeColor="text1"/>
+          <w:sz w:val="24"/>
+          <w:szCs w:val="24"/>
+        </w:rPr>
+        <w:t xml:space="preserve">   400</w:t>
+      </w:r>
+    </w:p>
+    <w:p>
+      <w:pPr>
+        <w:spacing w:after="0"/>
+        <w:rPr>
+          <w:b/>
+          <w:color w:val="000000" w:themeColor="text1"/>
+          <w:sz w:val="24"/>
+          <w:szCs w:val="24"/>
+        </w:rPr>
+      </w:pPr>
+      <w:r>
+        <w:rPr>
+          <w:b/>
+          <w:color w:val="000000" w:themeColor="text1"/>
+          <w:sz w:val="24"/>
+          <w:szCs w:val="24"/>
+        </w:rPr>
+        <w:t>Stock images</w:t>
+      </w:r>
+      <w:r>
+        <w:rPr>
+          <w:b/>
+          <w:color w:val="000000" w:themeColor="text1"/>
+          <w:sz w:val="24"/>
+          <w:szCs w:val="24"/>
+        </w:rPr>
+        <w:tab/>
+      </w:r>
+      <w:r>
+        <w:rPr>
+          <w:b/>
+          <w:color w:val="000000" w:themeColor="text1"/>
+          <w:sz w:val="24"/>
+          <w:szCs w:val="24"/>
+        </w:rPr>
+        <w:tab/>
+      </w:r>
+      <w:r>
+        <w:rPr>
+          <w:b/>
+          <w:color w:val="000000" w:themeColor="text1"/>
+          <w:sz w:val="24"/>
+          <w:szCs w:val="24"/>
+        </w:rPr>
+        <w:tab/>
+      </w:r>
+      <w:r>
+        <w:rPr>
+          <w:b/>
+          <w:color w:val="000000" w:themeColor="text1"/>
+          <w:sz w:val="24"/>
+          <w:szCs w:val="24"/>
+        </w:rPr>
+        <w:tab/>
+      </w:r>
+      <w:r>
+        <w:rPr>
+          <w:b/>
+          <w:color w:val="000000" w:themeColor="text1"/>
+          <w:sz w:val="24"/>
+          <w:szCs w:val="24"/>
+        </w:rPr>
+        <w:tab/>
+      </w:r>
+      <w:r>
+        <w:rPr>
+          <w:b/>
+          <w:color w:val="000000" w:themeColor="text1"/>
+          <w:sz w:val="24"/>
+          <w:szCs w:val="24"/>
+        </w:rPr>
+        <w:tab/>
+      </w:r>
+      <w:r>
+        <w:rPr>
+          <w:b/>
+          <w:color w:val="000000" w:themeColor="text1"/>
+          <w:sz w:val="24"/>
+          <w:szCs w:val="24"/>
+        </w:rPr>
+        <w:tab/>
+      </w:r>
+      <w:r>
+        <w:rPr>
+          <w:b/>
+          <w:color w:val="000000" w:themeColor="text1"/>
+          <w:sz w:val="24"/>
+          <w:szCs w:val="24"/>
+        </w:rPr>
+        <w:tab/>
+      </w:r>
+      <w:r>
+        <w:rPr>
+          <w:b/>
+          <w:color w:val="000000" w:themeColor="text1"/>
+          <w:sz w:val="24"/>
+          <w:szCs w:val="24"/>
+        </w:rPr>
+        <w:tab/>
+      </w:r>
+      <w:r>
+        <w:rPr>
+          <w:b/>
+          <w:color w:val="000000" w:themeColor="text1"/>
+          <w:sz w:val="24"/>
+          <w:szCs w:val="24"/>
+        </w:rPr>
+        <w:tab/>
+      </w:r>
+      <w:r>
+        <w:rPr>
+          <w:b/>
+          <w:color w:val="000000" w:themeColor="text1"/>
+          <w:sz w:val="24"/>
+          <w:szCs w:val="24"/>
+        </w:rPr>
+        <w:tab/>
+        <w:t xml:space="preserve">$   </w:t>
+      </w:r>
+      <w:r>
+        <w:rPr>
+          <w:b/>
+          <w:color w:val="000000" w:themeColor="text1"/>
+          <w:sz w:val="24"/>
+          <w:szCs w:val="24"/>
+        </w:rPr>
+        <w:t>3</w:t>
+      </w:r>
+      <w:r>
+        <w:rPr>
+          <w:b/>
+          <w:color w:val="000000" w:themeColor="text1"/>
+          <w:sz w:val="24"/>
+          <w:szCs w:val="24"/>
+        </w:rPr>
+        <w:t>00</w:t>
       </w:r>
     </w:p>
     <w:p>
@@ -1074,30 +1371,6 @@
           <w:szCs w:val="24"/>
         </w:rPr>
       </w:pPr>
-      <w:r>
-        <w:rPr>
-          <w:color w:val="000000" w:themeColor="text1"/>
-          <w:sz w:val="24"/>
-          <w:szCs w:val="24"/>
-        </w:rPr>
-        <w:tab/>
-      </w:r>
-      <w:r>
-        <w:rPr>
-          <w:color w:val="000000" w:themeColor="text1"/>
-          <w:sz w:val="24"/>
-          <w:szCs w:val="24"/>
-        </w:rPr>
-        <w:tab/>
-      </w:r>
-      <w:r>
-        <w:rPr>
-          <w:color w:val="000000" w:themeColor="text1"/>
-          <w:sz w:val="24"/>
-          <w:szCs w:val="24"/>
-        </w:rPr>
-        <w:tab/>
-      </w:r>
       <w:r>
         <w:rPr>
           <w:color w:val="000000" w:themeColor="text1"/>
@@ -1654,53 +1927,82 @@
           <w:sz w:val="24"/>
           <w:szCs w:val="24"/>
         </w:rPr>
+        <w:t>To create the website mockup, we are going to use Adobe Photoshop, it’s one of the best graphic design software to create a website mockup and it’s widely used by web designer and Front-End Developer</w:t>
+      </w:r>
+      <w:r>
+        <w:rPr>
+          <w:sz w:val="24"/>
+          <w:szCs w:val="24"/>
+        </w:rPr>
+        <w:t>.</w:t>
+      </w:r>
+    </w:p>
+    <w:p>
+      <w:pPr>
+        <w:rPr>
+          <w:sz w:val="24"/>
+          <w:szCs w:val="24"/>
+        </w:rPr>
+      </w:pPr>
+      <w:r>
+        <w:rPr>
+          <w:sz w:val="24"/>
+          <w:szCs w:val="24"/>
+        </w:rPr>
+        <w:t xml:space="preserve">For the website itself, </w:t>
+      </w:r>
+      <w:r>
+        <w:rPr>
+          <w:sz w:val="24"/>
+          <w:szCs w:val="24"/>
+        </w:rPr>
+        <w:t xml:space="preserve">it’s going to be a responsive website and </w:t>
+      </w:r>
+      <w:r>
+        <w:rPr>
+          <w:sz w:val="24"/>
+          <w:szCs w:val="24"/>
+        </w:rPr>
+        <w:t xml:space="preserve">we are going to use the latest technology, which is HTML5 and CSS3, and also we are going to use a framework called Bootstrap 4 to make the website development process a lot faster and </w:t>
+      </w:r>
+      <w:r>
+        <w:rPr>
+          <w:sz w:val="24"/>
+          <w:szCs w:val="24"/>
+        </w:rPr>
+        <w:t xml:space="preserve">create a responsive website that looks </w:t>
+      </w:r>
+      <w:r>
+        <w:rPr>
+          <w:sz w:val="24"/>
+          <w:szCs w:val="24"/>
+        </w:rPr>
+        <w:t xml:space="preserve">consistent across different devices. </w:t>
+      </w:r>
+    </w:p>
+    <w:p>
+      <w:pPr>
+        <w:rPr>
+          <w:sz w:val="24"/>
+          <w:szCs w:val="24"/>
+        </w:rPr>
+      </w:pPr>
+    </w:p>
+    <w:p>
+      <w:pPr>
+        <w:rPr>
+          <w:sz w:val="24"/>
+          <w:szCs w:val="24"/>
+        </w:rPr>
+      </w:pPr>
+      <w:r>
+        <w:rPr>
+          <w:sz w:val="24"/>
+          <w:szCs w:val="24"/>
+        </w:rPr>
         <w:lastRenderedPageBreak/>
-        <w:t>To create the website mockup, we are going to use Adobe Photoshop, it’s one of the best graphic design software to create a website mockup and it’s widely used by web designer and Front-End Developer</w:t>
-      </w:r>
-      <w:r>
-        <w:rPr>
-          <w:sz w:val="24"/>
-          <w:szCs w:val="24"/>
-        </w:rPr>
-        <w:t>.</w:t>
-      </w:r>
-    </w:p>
-    <w:p>
-      <w:pPr>
-        <w:rPr>
-          <w:sz w:val="24"/>
-          <w:szCs w:val="24"/>
-        </w:rPr>
-      </w:pPr>
-      <w:r>
-        <w:rPr>
-          <w:sz w:val="24"/>
-          <w:szCs w:val="24"/>
-        </w:rPr>
-        <w:t xml:space="preserve">For the website itself, </w:t>
-      </w:r>
-      <w:r>
-        <w:rPr>
-          <w:sz w:val="24"/>
-          <w:szCs w:val="24"/>
-        </w:rPr>
-        <w:t xml:space="preserve">it’s going to be a responsive website and </w:t>
-      </w:r>
-      <w:r>
-        <w:rPr>
-          <w:sz w:val="24"/>
-          <w:szCs w:val="24"/>
-        </w:rPr>
-        <w:t xml:space="preserve">we are going to use the latest technology, which is HTML5 and CSS3, and also we are going to use a framework called Bootstrap 4 to make the website development process a lot faster and consistent across different devices. </w:t>
-      </w:r>
-    </w:p>
-    <w:p>
-      <w:pPr>
-        <w:rPr>
-          <w:sz w:val="24"/>
-          <w:szCs w:val="24"/>
-        </w:rPr>
-      </w:pPr>
+        <w:t xml:space="preserve">For the design of the website, it's going to be responsive, minimal, and modern. There will be CSS effects like transform, fade-in, and fade-out. The color scheme will use    </w:t>
+      </w:r>
     </w:p>
     <w:p>
       <w:pPr>

</xml_diff>

<commit_message>
update project brief (project 3) and expressfood uml diagram (project 4)
</commit_message>
<xml_diff>
--- a/Project_3/Project brief.docx
+++ b/Project_3/Project brief.docx
@@ -1163,16 +1163,7 @@
           <w:sz w:val="24"/>
           <w:szCs w:val="24"/>
         </w:rPr>
-        <w:tab/>
-      </w:r>
-      <w:r>
-        <w:rPr>
-          <w:b/>
-          <w:color w:val="000000" w:themeColor="text1"/>
-          <w:sz w:val="24"/>
-          <w:szCs w:val="24"/>
-        </w:rPr>
-        <w:tab/>
+        <w:t xml:space="preserve"> (for one year)</w:t>
       </w:r>
       <w:r>
         <w:rPr>

</xml_diff>